<commit_message>
Attendance module in development
</commit_message>
<xml_diff>
--- a/Dokumentace.docx
+++ b/Dokumentace.docx
@@ -36,8 +36,16 @@
         <w:rPr>
           <w:lang w:val="cs-CZ"/>
         </w:rPr>
-        <w:t>Premium Attendance</w:t>
-      </w:r>
+        <w:t xml:space="preserve">Premium </w:t>
+      </w:r>
+      <w:proofErr w:type="spellStart"/>
+      <w:r>
+        <w:rPr>
+          <w:lang w:val="cs-CZ"/>
+        </w:rPr>
+        <w:t>Attendance</w:t>
+      </w:r>
+      <w:proofErr w:type="spellEnd"/>
     </w:p>
     <w:p>
       <w:pPr>
@@ -219,19 +227,25 @@
               <w:rPr>
                 <w:lang w:val="cs-CZ"/>
               </w:rPr>
-              <w:t>0</w:t>
-            </w:r>
-            <w:r>
-              <w:rPr>
-                <w:lang w:val="cs-CZ"/>
-              </w:rPr>
-              <w:t>5</w:t>
-            </w:r>
-            <w:r>
-              <w:rPr>
-                <w:lang w:val="cs-CZ"/>
-              </w:rPr>
-              <w:t>.01.2024</w:t>
+              <w:t>17</w:t>
+            </w:r>
+            <w:r>
+              <w:rPr>
+                <w:lang w:val="cs-CZ"/>
+              </w:rPr>
+              <w:t>.</w:t>
+            </w:r>
+            <w:r>
+              <w:rPr>
+                <w:lang w:val="cs-CZ"/>
+              </w:rPr>
+              <w:t>03.</w:t>
+            </w:r>
+            <w:r>
+              <w:rPr>
+                <w:lang w:val="cs-CZ"/>
+              </w:rPr>
+              <w:t>2024</w:t>
             </w:r>
           </w:p>
         </w:tc>
@@ -365,7 +379,21 @@
         <w:rPr>
           <w:lang w:val="cs-CZ"/>
         </w:rPr>
-        <w:t xml:space="preserve">Premium Attendance je podnikový informační systém, který </w:t>
+        <w:t xml:space="preserve">Premium </w:t>
+      </w:r>
+      <w:proofErr w:type="spellStart"/>
+      <w:r>
+        <w:rPr>
+          <w:lang w:val="cs-CZ"/>
+        </w:rPr>
+        <w:t>Attendance</w:t>
+      </w:r>
+      <w:proofErr w:type="spellEnd"/>
+      <w:r>
+        <w:rPr>
+          <w:lang w:val="cs-CZ"/>
+        </w:rPr>
+        <w:t xml:space="preserve"> je podnikový informační systém, který </w:t>
       </w:r>
       <w:r>
         <w:rPr>
@@ -389,19 +417,103 @@
         <w:rPr>
           <w:lang w:val="cs-CZ"/>
         </w:rPr>
-        <w:t xml:space="preserve"> Arduino UNO a samostatný program je vyvinut v C# WinForms. Uložení dat je v databázi MSSQL, </w:t>
-      </w:r>
-      <w:r>
-        <w:rPr>
-          <w:lang w:val="cs-CZ"/>
-        </w:rPr>
-        <w:t xml:space="preserve">s jakou program komunikuje přes aplikační vrstvu Business Data Layer a Data Access Layer. </w:t>
-      </w:r>
-      <w:r>
-        <w:rPr>
-          <w:lang w:val="cs-CZ"/>
-        </w:rPr>
-        <w:t>Aplikace umožnuje rozdělení zaměstnanecký účtu na administrátorské a uživatelské: Administrator, Employee.</w:t>
+        <w:t xml:space="preserve"> </w:t>
+      </w:r>
+      <w:proofErr w:type="spellStart"/>
+      <w:r>
+        <w:rPr>
+          <w:lang w:val="cs-CZ"/>
+        </w:rPr>
+        <w:t>Arduino</w:t>
+      </w:r>
+      <w:proofErr w:type="spellEnd"/>
+      <w:r>
+        <w:rPr>
+          <w:lang w:val="cs-CZ"/>
+        </w:rPr>
+        <w:t xml:space="preserve"> UNO a samostatný program je vyvinut v C# </w:t>
+      </w:r>
+      <w:proofErr w:type="spellStart"/>
+      <w:r>
+        <w:rPr>
+          <w:lang w:val="cs-CZ"/>
+        </w:rPr>
+        <w:t>WinForms</w:t>
+      </w:r>
+      <w:proofErr w:type="spellEnd"/>
+      <w:r>
+        <w:rPr>
+          <w:lang w:val="cs-CZ"/>
+        </w:rPr>
+        <w:t xml:space="preserve">. Uložení dat je v databázi MSSQL, </w:t>
+      </w:r>
+      <w:r>
+        <w:rPr>
+          <w:lang w:val="cs-CZ"/>
+        </w:rPr>
+        <w:t xml:space="preserve">s jakou program komunikuje přes aplikační vrstvu Business Data </w:t>
+      </w:r>
+      <w:proofErr w:type="spellStart"/>
+      <w:r>
+        <w:rPr>
+          <w:lang w:val="cs-CZ"/>
+        </w:rPr>
+        <w:t>Layer</w:t>
+      </w:r>
+      <w:proofErr w:type="spellEnd"/>
+      <w:r>
+        <w:rPr>
+          <w:lang w:val="cs-CZ"/>
+        </w:rPr>
+        <w:t xml:space="preserve"> a Data Access </w:t>
+      </w:r>
+      <w:proofErr w:type="spellStart"/>
+      <w:r>
+        <w:rPr>
+          <w:lang w:val="cs-CZ"/>
+        </w:rPr>
+        <w:t>Layer</w:t>
+      </w:r>
+      <w:proofErr w:type="spellEnd"/>
+      <w:r>
+        <w:rPr>
+          <w:lang w:val="cs-CZ"/>
+        </w:rPr>
+        <w:t xml:space="preserve">. </w:t>
+      </w:r>
+      <w:r>
+        <w:rPr>
+          <w:lang w:val="cs-CZ"/>
+        </w:rPr>
+        <w:t xml:space="preserve">Aplikace umožnuje rozdělení zaměstnanecký účtu na administrátorské a uživatelské: </w:t>
+      </w:r>
+      <w:proofErr w:type="spellStart"/>
+      <w:r>
+        <w:rPr>
+          <w:lang w:val="cs-CZ"/>
+        </w:rPr>
+        <w:t>Administrator</w:t>
+      </w:r>
+      <w:proofErr w:type="spellEnd"/>
+      <w:r>
+        <w:rPr>
+          <w:lang w:val="cs-CZ"/>
+        </w:rPr>
+        <w:t xml:space="preserve">, </w:t>
+      </w:r>
+      <w:proofErr w:type="spellStart"/>
+      <w:r>
+        <w:rPr>
+          <w:lang w:val="cs-CZ"/>
+        </w:rPr>
+        <w:t>Employee</w:t>
+      </w:r>
+      <w:proofErr w:type="spellEnd"/>
+      <w:r>
+        <w:rPr>
+          <w:lang w:val="cs-CZ"/>
+        </w:rPr>
+        <w:t>.</w:t>
       </w:r>
       <w:r>
         <w:rPr>
@@ -451,7 +563,21 @@
         <w:rPr>
           <w:lang w:val="cs-CZ"/>
         </w:rPr>
-        <w:t xml:space="preserve">Využití Premium Attendance je snadný. </w:t>
+        <w:t xml:space="preserve">Využití Premium </w:t>
+      </w:r>
+      <w:proofErr w:type="spellStart"/>
+      <w:r>
+        <w:rPr>
+          <w:lang w:val="cs-CZ"/>
+        </w:rPr>
+        <w:t>Attendance</w:t>
+      </w:r>
+      <w:proofErr w:type="spellEnd"/>
+      <w:r>
+        <w:rPr>
+          <w:lang w:val="cs-CZ"/>
+        </w:rPr>
+        <w:t xml:space="preserve"> je snadný. </w:t>
       </w:r>
       <w:r>
         <w:rPr>
@@ -581,25 +707,63 @@
         <w:rPr>
           <w:lang w:val="cs-CZ"/>
         </w:rPr>
-        <w:t>Premium Attendance je vyvinut C# Winforms na bázi 3 tier aplikaci.</w:t>
-      </w:r>
-      <w:r>
-        <w:rPr>
-          <w:lang w:val="cs-CZ"/>
-        </w:rPr>
-        <w:t xml:space="preserve"> </w:t>
-      </w:r>
-      <w:r>
-        <w:rPr>
-          <w:lang w:val="cs-CZ"/>
-        </w:rPr>
-        <w:t>Vývojový prostředí, tedy IDE</w:t>
-      </w:r>
-      <w:r>
-        <w:rPr>
-          <w:lang w:val="cs-CZ"/>
-        </w:rPr>
-        <w:t>, bylo použito Visual Studio 2022.</w:t>
+        <w:t xml:space="preserve">Premium </w:t>
+      </w:r>
+      <w:proofErr w:type="spellStart"/>
+      <w:r>
+        <w:rPr>
+          <w:lang w:val="cs-CZ"/>
+        </w:rPr>
+        <w:t>Attendance</w:t>
+      </w:r>
+      <w:proofErr w:type="spellEnd"/>
+      <w:r>
+        <w:rPr>
+          <w:lang w:val="cs-CZ"/>
+        </w:rPr>
+        <w:t xml:space="preserve"> je vyvinut C# </w:t>
+      </w:r>
+      <w:proofErr w:type="spellStart"/>
+      <w:r>
+        <w:rPr>
+          <w:lang w:val="cs-CZ"/>
+        </w:rPr>
+        <w:t>Winforms</w:t>
+      </w:r>
+      <w:proofErr w:type="spellEnd"/>
+      <w:r>
+        <w:rPr>
+          <w:lang w:val="cs-CZ"/>
+        </w:rPr>
+        <w:t xml:space="preserve"> na bázi 3 </w:t>
+      </w:r>
+      <w:proofErr w:type="spellStart"/>
+      <w:r>
+        <w:rPr>
+          <w:lang w:val="cs-CZ"/>
+        </w:rPr>
+        <w:t>tier</w:t>
+      </w:r>
+      <w:proofErr w:type="spellEnd"/>
+      <w:r>
+        <w:rPr>
+          <w:lang w:val="cs-CZ"/>
+        </w:rPr>
+        <w:t xml:space="preserve"> aplikaci. Vývojový prostředí, tedy IDE, bylo použito </w:t>
+      </w:r>
+      <w:proofErr w:type="spellStart"/>
+      <w:r>
+        <w:rPr>
+          <w:lang w:val="cs-CZ"/>
+        </w:rPr>
+        <w:t>Visual</w:t>
+      </w:r>
+      <w:proofErr w:type="spellEnd"/>
+      <w:r>
+        <w:rPr>
+          <w:lang w:val="cs-CZ"/>
+        </w:rPr>
+        <w:t xml:space="preserve"> Studio 2022.</w:t>
       </w:r>
     </w:p>
     <w:p>
@@ -621,24 +785,116 @@
           <w:lang w:val="cs-CZ"/>
         </w:rPr>
       </w:pPr>
-      <w:r>
-        <w:rPr>
-          <w:lang w:val="cs-CZ"/>
-        </w:rPr>
-        <w:t>Arduino čtečka je naprogramovaná v jazyku C v Arduino IDE.</w:t>
-      </w:r>
-    </w:p>
-    <w:p>
-      <w:pPr>
-        <w:rPr>
-          <w:lang w:val="cs-CZ"/>
-        </w:rPr>
-      </w:pPr>
-      <w:r>
-        <w:rPr>
-          <w:lang w:val="cs-CZ"/>
-        </w:rPr>
-        <w:t xml:space="preserve">Nejdříve vývoj začal obyčejnou analýzou entit, programů, modulů. První, co jsem vyvinul byla databáze a následně jsem navázal spojení s ní. Potom jsem začal testovat RFID čtečku, ověřil jsem správnost posílání dat do programů. Po veškerých začátcích jsem přistoupil k vývoji samotných modulů programu, homepage, my account, attendance, employees, notifications apod. </w:t>
+      <w:proofErr w:type="spellStart"/>
+      <w:r>
+        <w:rPr>
+          <w:lang w:val="cs-CZ"/>
+        </w:rPr>
+        <w:t>Arduino</w:t>
+      </w:r>
+      <w:proofErr w:type="spellEnd"/>
+      <w:r>
+        <w:rPr>
+          <w:lang w:val="cs-CZ"/>
+        </w:rPr>
+        <w:t xml:space="preserve"> čtečka je naprogramovaná v jazyku C v </w:t>
+      </w:r>
+      <w:proofErr w:type="spellStart"/>
+      <w:r>
+        <w:rPr>
+          <w:lang w:val="cs-CZ"/>
+        </w:rPr>
+        <w:t>Arduino</w:t>
+      </w:r>
+      <w:proofErr w:type="spellEnd"/>
+      <w:r>
+        <w:rPr>
+          <w:lang w:val="cs-CZ"/>
+        </w:rPr>
+        <w:t xml:space="preserve"> IDE.</w:t>
+      </w:r>
+    </w:p>
+    <w:p>
+      <w:pPr>
+        <w:rPr>
+          <w:lang w:val="cs-CZ"/>
+        </w:rPr>
+      </w:pPr>
+      <w:r>
+        <w:rPr>
+          <w:lang w:val="cs-CZ"/>
+        </w:rPr>
+        <w:t xml:space="preserve">Nejdříve vývoj začal obyčejnou analýzou entit, programů, modulů. První, co jsem vyvinul byla databáze a následně jsem navázal spojení s ní. Potom jsem začal testovat RFID čtečku, ověřil jsem správnost posílání dat do programů. Po veškerých začátcích jsem přistoupil k vývoji samotných modulů programu, </w:t>
+      </w:r>
+      <w:proofErr w:type="spellStart"/>
+      <w:r>
+        <w:rPr>
+          <w:lang w:val="cs-CZ"/>
+        </w:rPr>
+        <w:t>homepage</w:t>
+      </w:r>
+      <w:proofErr w:type="spellEnd"/>
+      <w:r>
+        <w:rPr>
+          <w:lang w:val="cs-CZ"/>
+        </w:rPr>
+        <w:t xml:space="preserve">, my </w:t>
+      </w:r>
+      <w:proofErr w:type="spellStart"/>
+      <w:r>
+        <w:rPr>
+          <w:lang w:val="cs-CZ"/>
+        </w:rPr>
+        <w:t>account</w:t>
+      </w:r>
+      <w:proofErr w:type="spellEnd"/>
+      <w:r>
+        <w:rPr>
+          <w:lang w:val="cs-CZ"/>
+        </w:rPr>
+        <w:t xml:space="preserve">, </w:t>
+      </w:r>
+      <w:proofErr w:type="spellStart"/>
+      <w:r>
+        <w:rPr>
+          <w:lang w:val="cs-CZ"/>
+        </w:rPr>
+        <w:t>attendance</w:t>
+      </w:r>
+      <w:proofErr w:type="spellEnd"/>
+      <w:r>
+        <w:rPr>
+          <w:lang w:val="cs-CZ"/>
+        </w:rPr>
+        <w:t xml:space="preserve">, </w:t>
+      </w:r>
+      <w:proofErr w:type="spellStart"/>
+      <w:r>
+        <w:rPr>
+          <w:lang w:val="cs-CZ"/>
+        </w:rPr>
+        <w:t>employees</w:t>
+      </w:r>
+      <w:proofErr w:type="spellEnd"/>
+      <w:r>
+        <w:rPr>
+          <w:lang w:val="cs-CZ"/>
+        </w:rPr>
+        <w:t xml:space="preserve">, </w:t>
+      </w:r>
+      <w:proofErr w:type="spellStart"/>
+      <w:r>
+        <w:rPr>
+          <w:lang w:val="cs-CZ"/>
+        </w:rPr>
+        <w:t>notifications</w:t>
+      </w:r>
+      <w:proofErr w:type="spellEnd"/>
+      <w:r>
+        <w:rPr>
+          <w:lang w:val="cs-CZ"/>
+        </w:rPr>
+        <w:t xml:space="preserve"> apod. </w:t>
       </w:r>
     </w:p>
     <w:p>
@@ -656,6 +912,41 @@
     </w:p>
     <w:p>
       <w:pPr>
+        <w:rPr>
+          <w:lang w:val="cs-CZ"/>
+        </w:rPr>
+      </w:pPr>
+    </w:p>
+    <w:p>
+      <w:pPr>
+        <w:rPr>
+          <w:lang w:val="cs-CZ"/>
+        </w:rPr>
+      </w:pPr>
+    </w:p>
+    <w:p>
+      <w:pPr>
+        <w:rPr>
+          <w:lang w:val="cs-CZ"/>
+        </w:rPr>
+      </w:pPr>
+    </w:p>
+    <w:p>
+      <w:pPr>
+        <w:rPr>
+          <w:lang w:val="cs-CZ"/>
+        </w:rPr>
+      </w:pPr>
+    </w:p>
+    <w:p>
+      <w:pPr>
+        <w:rPr>
+          <w:lang w:val="cs-CZ"/>
+        </w:rPr>
+      </w:pPr>
+    </w:p>
+    <w:p>
+      <w:pPr>
         <w:pStyle w:val="Heading1"/>
         <w:rPr>
           <w:lang w:val="cs-CZ"/>
@@ -665,104 +956,28 @@
         <w:rPr>
           <w:lang w:val="cs-CZ"/>
         </w:rPr>
+        <w:lastRenderedPageBreak/>
         <w:t>Funkce</w:t>
       </w:r>
       <w:r>
         <w:rPr>
           <w:lang w:val="cs-CZ"/>
         </w:rPr>
-        <w:t xml:space="preserve"> produktu (Features)</w:t>
-      </w:r>
-    </w:p>
-    <w:p>
-      <w:pPr>
-        <w:rPr>
-          <w:lang w:val="cs-CZ"/>
-        </w:rPr>
-      </w:pPr>
-      <w:r>
-        <w:rPr>
-          <w:lang w:val="cs-CZ"/>
-        </w:rPr>
-        <w:t xml:space="preserve">[Srozumitelným a </w:t>
-      </w:r>
-      <w:r>
-        <w:rPr>
-          <w:lang w:val="cs-CZ"/>
-        </w:rPr>
-        <w:t xml:space="preserve">vypovídajícím </w:t>
-      </w:r>
-      <w:r>
-        <w:rPr>
-          <w:lang w:val="cs-CZ"/>
-        </w:rPr>
-        <w:t xml:space="preserve">jazykem popište jednotlivé funkce nebo prvky svého produktu a způsob jejich použití. Nebojte se do této části přidat </w:t>
-      </w:r>
-      <w:r>
-        <w:rPr>
-          <w:lang w:val="cs-CZ"/>
-        </w:rPr>
-        <w:t xml:space="preserve">i </w:t>
-      </w:r>
-      <w:r>
-        <w:rPr>
-          <w:lang w:val="cs-CZ"/>
-        </w:rPr>
-        <w:t xml:space="preserve">úryvky kódu, </w:t>
-      </w:r>
-      <w:r>
-        <w:rPr>
-          <w:lang w:val="cs-CZ"/>
-        </w:rPr>
-        <w:t>obrázky</w:t>
-      </w:r>
-      <w:r>
-        <w:rPr>
-          <w:lang w:val="cs-CZ"/>
-        </w:rPr>
-        <w:t xml:space="preserve"> apod.</w:t>
-      </w:r>
-      <w:r>
-        <w:rPr>
-          <w:lang w:val="cs-CZ"/>
-        </w:rPr>
-        <w:t>, pokud je to vhodné.</w:t>
-      </w:r>
-      <w:r>
-        <w:rPr>
-          <w:lang w:val="cs-CZ"/>
-        </w:rPr>
-        <w:t xml:space="preserve"> Zároveň je doplňte o zjednodušený komentář tak, aby bylo např. jasné, co daný kus kódu dělá.</w:t>
-      </w:r>
-      <w:r>
-        <w:rPr>
-          <w:lang w:val="cs-CZ"/>
-        </w:rPr>
-        <w:t xml:space="preserve"> Minimálně 4</w:t>
-      </w:r>
-      <w:r>
-        <w:rPr>
-          <w:lang w:val="cs-CZ"/>
-        </w:rPr>
-        <w:t xml:space="preserve"> funkce</w:t>
-      </w:r>
-      <w:r>
-        <w:rPr>
-          <w:lang w:val="cs-CZ"/>
-        </w:rPr>
-        <w:t>.</w:t>
-      </w:r>
-      <w:r>
-        <w:rPr>
-          <w:lang w:val="cs-CZ"/>
-        </w:rPr>
-        <w:t>]</w:t>
-      </w:r>
-      <w:r>
-        <w:rPr>
-          <w:lang w:val="cs-CZ"/>
-        </w:rPr>
-        <w:t xml:space="preserve"> BUDE DOPLNĚNO</w:t>
+        <w:t xml:space="preserve"> produktu (</w:t>
+      </w:r>
+      <w:proofErr w:type="spellStart"/>
+      <w:r>
+        <w:rPr>
+          <w:lang w:val="cs-CZ"/>
+        </w:rPr>
+        <w:t>Features</w:t>
+      </w:r>
+      <w:proofErr w:type="spellEnd"/>
+      <w:r>
+        <w:rPr>
+          <w:lang w:val="cs-CZ"/>
+        </w:rPr>
+        <w:t>)</w:t>
       </w:r>
     </w:p>
     <w:p>
@@ -772,11 +987,19 @@
           <w:lang w:val="cs-CZ"/>
         </w:rPr>
       </w:pPr>
-      <w:r>
-        <w:rPr>
-          <w:lang w:val="cs-CZ"/>
-        </w:rPr>
-        <w:t xml:space="preserve">Feature A: </w:t>
+      <w:proofErr w:type="spellStart"/>
+      <w:r>
+        <w:rPr>
+          <w:lang w:val="cs-CZ"/>
+        </w:rPr>
+        <w:t>Feature</w:t>
+      </w:r>
+      <w:proofErr w:type="spellEnd"/>
+      <w:r>
+        <w:rPr>
+          <w:lang w:val="cs-CZ"/>
+        </w:rPr>
+        <w:t xml:space="preserve"> A: </w:t>
       </w:r>
       <w:r>
         <w:rPr>
@@ -800,8 +1023,262 @@
         <w:rPr>
           <w:lang w:val="cs-CZ"/>
         </w:rPr>
-        <w:t>Jsou dvě role, Administrator a Employee, podle toho se liší práva a nástěnka programu.</w:t>
-      </w:r>
+        <w:t xml:space="preserve">Jsou dvě role, </w:t>
+      </w:r>
+      <w:proofErr w:type="spellStart"/>
+      <w:r>
+        <w:rPr>
+          <w:lang w:val="cs-CZ"/>
+        </w:rPr>
+        <w:t>Administrator</w:t>
+      </w:r>
+      <w:proofErr w:type="spellEnd"/>
+      <w:r>
+        <w:rPr>
+          <w:lang w:val="cs-CZ"/>
+        </w:rPr>
+        <w:t xml:space="preserve"> a </w:t>
+      </w:r>
+      <w:proofErr w:type="spellStart"/>
+      <w:r>
+        <w:rPr>
+          <w:lang w:val="cs-CZ"/>
+        </w:rPr>
+        <w:t>Employee</w:t>
+      </w:r>
+      <w:proofErr w:type="spellEnd"/>
+      <w:r>
+        <w:rPr>
+          <w:lang w:val="cs-CZ"/>
+        </w:rPr>
+        <w:t>, podle toho se liší práva a nástěnka programu.</w:t>
+      </w:r>
+    </w:p>
+    <w:p>
+      <w:pPr>
+        <w:pStyle w:val="ListParagraph"/>
+        <w:rPr>
+          <w:lang w:val="cs-CZ"/>
+        </w:rPr>
+      </w:pPr>
+    </w:p>
+    <w:p>
+      <w:pPr>
+        <w:pStyle w:val="ListParagraph"/>
+        <w:rPr>
+          <w:lang w:val="cs-CZ"/>
+        </w:rPr>
+      </w:pPr>
+      <w:r>
+        <w:rPr>
+          <w:lang w:val="cs-CZ"/>
+        </w:rPr>
+        <w:drawing>
+          <wp:anchor distT="0" distB="0" distL="114300" distR="114300" simplePos="0" relativeHeight="251658240" behindDoc="0" locked="0" layoutInCell="1" allowOverlap="1" wp14:anchorId="6C7B62D9" wp14:editId="6029151A">
+            <wp:simplePos x="0" y="0"/>
+            <wp:positionH relativeFrom="column">
+              <wp:posOffset>3291840</wp:posOffset>
+            </wp:positionH>
+            <wp:positionV relativeFrom="paragraph">
+              <wp:posOffset>341630</wp:posOffset>
+            </wp:positionV>
+            <wp:extent cx="2724150" cy="5258435"/>
+            <wp:effectExtent l="0" t="0" r="0" b="0"/>
+            <wp:wrapTopAndBottom/>
+            <wp:docPr id="280290856" name="Picture 1"/>
+            <wp:cNvGraphicFramePr>
+              <a:graphicFrameLocks xmlns:a="http://schemas.openxmlformats.org/drawingml/2006/main" noChangeAspect="1"/>
+            </wp:cNvGraphicFramePr>
+            <a:graphic xmlns:a="http://schemas.openxmlformats.org/drawingml/2006/main">
+              <a:graphicData uri="http://schemas.openxmlformats.org/drawingml/2006/picture">
+                <pic:pic xmlns:pic="http://schemas.openxmlformats.org/drawingml/2006/picture">
+                  <pic:nvPicPr>
+                    <pic:cNvPr id="280290856" name=""/>
+                    <pic:cNvPicPr/>
+                  </pic:nvPicPr>
+                  <pic:blipFill>
+                    <a:blip r:embed="rId9">
+                      <a:extLst>
+                        <a:ext uri="{28A0092B-C50C-407E-A947-70E740481C1C}">
+                          <a14:useLocalDpi xmlns:a14="http://schemas.microsoft.com/office/drawing/2010/main" val="0"/>
+                        </a:ext>
+                      </a:extLst>
+                    </a:blip>
+                    <a:stretch>
+                      <a:fillRect/>
+                    </a:stretch>
+                  </pic:blipFill>
+                  <pic:spPr>
+                    <a:xfrm>
+                      <a:off x="0" y="0"/>
+                      <a:ext cx="2724150" cy="5258435"/>
+                    </a:xfrm>
+                    <a:prstGeom prst="rect">
+                      <a:avLst/>
+                    </a:prstGeom>
+                  </pic:spPr>
+                </pic:pic>
+              </a:graphicData>
+            </a:graphic>
+          </wp:anchor>
+        </w:drawing>
+      </w:r>
+      <w:r>
+        <w:rPr>
+          <w:lang w:val="cs-CZ"/>
+        </w:rPr>
+        <w:drawing>
+          <wp:anchor distT="0" distB="0" distL="114300" distR="114300" simplePos="0" relativeHeight="251659264" behindDoc="0" locked="0" layoutInCell="1" allowOverlap="1" wp14:anchorId="60FB15BD" wp14:editId="1EDEC0C0">
+            <wp:simplePos x="0" y="0"/>
+            <wp:positionH relativeFrom="column">
+              <wp:posOffset>-396240</wp:posOffset>
+            </wp:positionH>
+            <wp:positionV relativeFrom="paragraph">
+              <wp:posOffset>265430</wp:posOffset>
+            </wp:positionV>
+            <wp:extent cx="2771775" cy="5925185"/>
+            <wp:effectExtent l="0" t="0" r="9525" b="0"/>
+            <wp:wrapTopAndBottom/>
+            <wp:docPr id="354628181" name="Picture 1"/>
+            <wp:cNvGraphicFramePr>
+              <a:graphicFrameLocks xmlns:a="http://schemas.openxmlformats.org/drawingml/2006/main" noChangeAspect="1"/>
+            </wp:cNvGraphicFramePr>
+            <a:graphic xmlns:a="http://schemas.openxmlformats.org/drawingml/2006/main">
+              <a:graphicData uri="http://schemas.openxmlformats.org/drawingml/2006/picture">
+                <pic:pic xmlns:pic="http://schemas.openxmlformats.org/drawingml/2006/picture">
+                  <pic:nvPicPr>
+                    <pic:cNvPr id="354628181" name=""/>
+                    <pic:cNvPicPr/>
+                  </pic:nvPicPr>
+                  <pic:blipFill>
+                    <a:blip r:embed="rId10">
+                      <a:extLst>
+                        <a:ext uri="{28A0092B-C50C-407E-A947-70E740481C1C}">
+                          <a14:useLocalDpi xmlns:a14="http://schemas.microsoft.com/office/drawing/2010/main" val="0"/>
+                        </a:ext>
+                      </a:extLst>
+                    </a:blip>
+                    <a:stretch>
+                      <a:fillRect/>
+                    </a:stretch>
+                  </pic:blipFill>
+                  <pic:spPr>
+                    <a:xfrm>
+                      <a:off x="0" y="0"/>
+                      <a:ext cx="2771775" cy="5925185"/>
+                    </a:xfrm>
+                    <a:prstGeom prst="rect">
+                      <a:avLst/>
+                    </a:prstGeom>
+                  </pic:spPr>
+                </pic:pic>
+              </a:graphicData>
+            </a:graphic>
+          </wp:anchor>
+        </w:drawing>
+      </w:r>
+      <w:proofErr w:type="spellStart"/>
+      <w:r>
+        <w:rPr>
+          <w:lang w:val="cs-CZ"/>
+        </w:rPr>
+        <w:t>Admin</w:t>
+      </w:r>
+      <w:r>
+        <w:rPr>
+          <w:lang w:val="cs-CZ"/>
+        </w:rPr>
+        <w:t>istrator</w:t>
+      </w:r>
+      <w:proofErr w:type="spellEnd"/>
+      <w:r>
+        <w:rPr>
+          <w:lang w:val="cs-CZ"/>
+        </w:rPr>
+        <w:t xml:space="preserve"> </w:t>
+      </w:r>
+      <w:proofErr w:type="spellStart"/>
+      <w:r>
+        <w:rPr>
+          <w:lang w:val="cs-CZ"/>
+        </w:rPr>
+        <w:t>view</w:t>
+      </w:r>
+      <w:proofErr w:type="spellEnd"/>
+      <w:r>
+        <w:rPr>
+          <w:lang w:val="cs-CZ"/>
+        </w:rPr>
+        <w:tab/>
+      </w:r>
+      <w:r>
+        <w:rPr>
+          <w:lang w:val="cs-CZ"/>
+        </w:rPr>
+        <w:tab/>
+      </w:r>
+      <w:r>
+        <w:rPr>
+          <w:lang w:val="cs-CZ"/>
+        </w:rPr>
+        <w:tab/>
+      </w:r>
+      <w:r>
+        <w:rPr>
+          <w:lang w:val="cs-CZ"/>
+        </w:rPr>
+        <w:tab/>
+      </w:r>
+      <w:r>
+        <w:rPr>
+          <w:lang w:val="cs-CZ"/>
+        </w:rPr>
+        <w:tab/>
+      </w:r>
+      <w:r>
+        <w:rPr>
+          <w:lang w:val="cs-CZ"/>
+        </w:rPr>
+        <w:tab/>
+      </w:r>
+      <w:proofErr w:type="spellStart"/>
+      <w:r>
+        <w:rPr>
+          <w:lang w:val="cs-CZ"/>
+        </w:rPr>
+        <w:t>Employee</w:t>
+      </w:r>
+      <w:proofErr w:type="spellEnd"/>
+      <w:r>
+        <w:rPr>
+          <w:lang w:val="cs-CZ"/>
+        </w:rPr>
+        <w:t xml:space="preserve"> </w:t>
+      </w:r>
+      <w:proofErr w:type="spellStart"/>
+      <w:r>
+        <w:rPr>
+          <w:lang w:val="cs-CZ"/>
+        </w:rPr>
+        <w:t>view</w:t>
+      </w:r>
+      <w:proofErr w:type="spellEnd"/>
+    </w:p>
+    <w:p>
+      <w:pPr>
+        <w:pStyle w:val="ListParagraph"/>
+        <w:rPr>
+          <w:lang w:val="cs-CZ"/>
+        </w:rPr>
+      </w:pPr>
+    </w:p>
+    <w:p>
+      <w:pPr>
+        <w:pStyle w:val="ListParagraph"/>
+        <w:rPr>
+          <w:lang w:val="cs-CZ"/>
+        </w:rPr>
+      </w:pPr>
     </w:p>
     <w:p>
       <w:pPr>
@@ -810,18 +1287,33 @@
           <w:lang w:val="cs-CZ"/>
         </w:rPr>
       </w:pPr>
-      <w:r>
-        <w:rPr>
-          <w:lang w:val="cs-CZ"/>
-        </w:rPr>
-        <w:lastRenderedPageBreak/>
-        <w:t xml:space="preserve">Feature B: </w:t>
-      </w:r>
-      <w:r>
-        <w:rPr>
-          <w:lang w:val="cs-CZ"/>
-        </w:rPr>
-        <w:t>Samostatnost programů</w:t>
+      <w:proofErr w:type="spellStart"/>
+      <w:r>
+        <w:rPr>
+          <w:lang w:val="cs-CZ"/>
+        </w:rPr>
+        <w:t>Feature</w:t>
+      </w:r>
+      <w:proofErr w:type="spellEnd"/>
+      <w:r>
+        <w:rPr>
+          <w:lang w:val="cs-CZ"/>
+        </w:rPr>
+        <w:t xml:space="preserve"> B: </w:t>
+      </w:r>
+      <w:proofErr w:type="spellStart"/>
+      <w:r>
+        <w:rPr>
+          <w:lang w:val="cs-CZ"/>
+        </w:rPr>
+        <w:t>Standalone</w:t>
+      </w:r>
+      <w:proofErr w:type="spellEnd"/>
+      <w:r>
+        <w:rPr>
+          <w:lang w:val="cs-CZ"/>
+        </w:rPr>
+        <w:t xml:space="preserve"> aplikace</w:t>
       </w:r>
     </w:p>
     <w:p>
@@ -849,17 +1341,38 @@
           <w:lang w:val="cs-CZ"/>
         </w:rPr>
       </w:pPr>
-      <w:r>
-        <w:rPr>
-          <w:lang w:val="cs-CZ"/>
-        </w:rPr>
-        <w:t xml:space="preserve">Feature C: </w:t>
-      </w:r>
-      <w:r>
-        <w:rPr>
-          <w:lang w:val="cs-CZ"/>
-        </w:rPr>
-        <w:t>Hesla přes email</w:t>
+      <w:proofErr w:type="spellStart"/>
+      <w:r>
+        <w:rPr>
+          <w:lang w:val="cs-CZ"/>
+        </w:rPr>
+        <w:lastRenderedPageBreak/>
+        <w:t>Feature</w:t>
+      </w:r>
+      <w:proofErr w:type="spellEnd"/>
+      <w:r>
+        <w:rPr>
+          <w:lang w:val="cs-CZ"/>
+        </w:rPr>
+        <w:t xml:space="preserve"> </w:t>
+      </w:r>
+      <w:r>
+        <w:rPr>
+          <w:lang w:val="cs-CZ"/>
+        </w:rPr>
+        <w:t>C:</w:t>
+      </w:r>
+      <w:r>
+        <w:rPr>
+          <w:lang w:val="cs-CZ"/>
+        </w:rPr>
+        <w:t xml:space="preserve"> </w:t>
+      </w:r>
+      <w:r>
+        <w:rPr>
+          <w:lang w:val="cs-CZ"/>
+        </w:rPr>
+        <w:t>CRUD</w:t>
       </w:r>
     </w:p>
     <w:p>
@@ -873,12 +1386,230 @@
           <w:lang w:val="cs-CZ"/>
         </w:rPr>
       </w:pPr>
-      <w:r>
-        <w:rPr>
-          <w:lang w:val="cs-CZ"/>
-        </w:rPr>
-        <w:t>Při vytvoření uživatele, bude zaslán email s vygenerovaným heslem do systému.</w:t>
-      </w:r>
+      <w:proofErr w:type="spellStart"/>
+      <w:r>
+        <w:rPr>
+          <w:lang w:val="cs-CZ"/>
+        </w:rPr>
+        <w:t>Administrator</w:t>
+      </w:r>
+      <w:proofErr w:type="spellEnd"/>
+      <w:r>
+        <w:rPr>
+          <w:lang w:val="cs-CZ"/>
+        </w:rPr>
+        <w:t xml:space="preserve"> má právo na všechny CRUD v</w:t>
+      </w:r>
+      <w:r>
+        <w:rPr>
+          <w:lang w:val="cs-CZ"/>
+        </w:rPr>
+        <w:t> </w:t>
+      </w:r>
+      <w:r>
+        <w:rPr>
+          <w:lang w:val="cs-CZ"/>
+        </w:rPr>
+        <w:t>systému</w:t>
+      </w:r>
+      <w:r>
+        <w:rPr>
+          <w:lang w:val="cs-CZ"/>
+        </w:rPr>
+        <w:t xml:space="preserve"> nad</w:t>
+      </w:r>
+      <w:r>
+        <w:rPr>
+          <w:lang w:val="cs-CZ"/>
+        </w:rPr>
+        <w:t xml:space="preserve"> </w:t>
+      </w:r>
+      <w:r>
+        <w:rPr>
+          <w:lang w:val="cs-CZ"/>
+        </w:rPr>
+        <w:t>uživateli</w:t>
+      </w:r>
+      <w:r>
+        <w:rPr>
+          <w:lang w:val="cs-CZ"/>
+        </w:rPr>
+        <w:t xml:space="preserve"> i dochá</w:t>
+      </w:r>
+      <w:r>
+        <w:rPr>
+          <w:lang w:val="cs-CZ"/>
+        </w:rPr>
+        <w:t>zky</w:t>
+      </w:r>
+      <w:r>
+        <w:rPr>
+          <w:lang w:val="cs-CZ"/>
+        </w:rPr>
+        <w:t>.</w:t>
+      </w:r>
+    </w:p>
+    <w:p>
+      <w:pPr>
+        <w:pStyle w:val="ListParagraph"/>
+        <w:rPr>
+          <w:lang w:val="cs-CZ"/>
+        </w:rPr>
+      </w:pPr>
+    </w:p>
+    <w:p>
+      <w:pPr>
+        <w:pStyle w:val="ListParagraph"/>
+        <w:rPr>
+          <w:lang w:val="cs-CZ"/>
+        </w:rPr>
+      </w:pPr>
+      <w:r>
+        <w:rPr>
+          <w:lang w:val="cs-CZ"/>
+        </w:rPr>
+        <w:t xml:space="preserve">Vytvoření nového </w:t>
+      </w:r>
+      <w:proofErr w:type="spellStart"/>
+      <w:r>
+        <w:rPr>
+          <w:lang w:val="cs-CZ"/>
+        </w:rPr>
+        <w:t>Employee</w:t>
+      </w:r>
+      <w:proofErr w:type="spellEnd"/>
+      <w:r>
+        <w:rPr>
+          <w:lang w:val="cs-CZ"/>
+        </w:rPr>
+        <w:t xml:space="preserve"> účtu, také je možnost založit nové administrátory</w:t>
+      </w:r>
+    </w:p>
+    <w:p>
+      <w:pPr>
+        <w:pStyle w:val="ListParagraph"/>
+        <w:rPr>
+          <w:lang w:val="cs-CZ"/>
+        </w:rPr>
+      </w:pPr>
+      <w:r>
+        <w:rPr>
+          <w:lang w:val="cs-CZ"/>
+        </w:rPr>
+        <w:drawing>
+          <wp:inline distT="0" distB="0" distL="0" distR="0" wp14:anchorId="2A510CB7" wp14:editId="4AA6C6DE">
+            <wp:extent cx="5943600" cy="3519805"/>
+            <wp:effectExtent l="0" t="0" r="0" b="4445"/>
+            <wp:docPr id="1372767338" name="Picture 1"/>
+            <wp:cNvGraphicFramePr>
+              <a:graphicFrameLocks xmlns:a="http://schemas.openxmlformats.org/drawingml/2006/main" noChangeAspect="1"/>
+            </wp:cNvGraphicFramePr>
+            <a:graphic xmlns:a="http://schemas.openxmlformats.org/drawingml/2006/main">
+              <a:graphicData uri="http://schemas.openxmlformats.org/drawingml/2006/picture">
+                <pic:pic xmlns:pic="http://schemas.openxmlformats.org/drawingml/2006/picture">
+                  <pic:nvPicPr>
+                    <pic:cNvPr id="1372767338" name=""/>
+                    <pic:cNvPicPr/>
+                  </pic:nvPicPr>
+                  <pic:blipFill>
+                    <a:blip r:embed="rId11"/>
+                    <a:stretch>
+                      <a:fillRect/>
+                    </a:stretch>
+                  </pic:blipFill>
+                  <pic:spPr>
+                    <a:xfrm>
+                      <a:off x="0" y="0"/>
+                      <a:ext cx="5943600" cy="3519805"/>
+                    </a:xfrm>
+                    <a:prstGeom prst="rect">
+                      <a:avLst/>
+                    </a:prstGeom>
+                  </pic:spPr>
+                </pic:pic>
+              </a:graphicData>
+            </a:graphic>
+          </wp:inline>
+        </w:drawing>
+      </w:r>
+    </w:p>
+    <w:p>
+      <w:pPr>
+        <w:pStyle w:val="ListParagraph"/>
+        <w:rPr>
+          <w:lang w:val="cs-CZ"/>
+        </w:rPr>
+      </w:pPr>
+    </w:p>
+    <w:p>
+      <w:pPr>
+        <w:pStyle w:val="ListParagraph"/>
+        <w:rPr>
+          <w:lang w:val="cs-CZ"/>
+        </w:rPr>
+      </w:pPr>
+      <w:r>
+        <w:rPr>
+          <w:lang w:val="cs-CZ"/>
+        </w:rPr>
+        <w:t>Možnost mazat či upravit již existujícího uživatele</w:t>
+      </w:r>
+    </w:p>
+    <w:p>
+      <w:pPr>
+        <w:pStyle w:val="ListParagraph"/>
+        <w:rPr>
+          <w:lang w:val="cs-CZ"/>
+        </w:rPr>
+      </w:pPr>
+      <w:r>
+        <w:rPr>
+          <w:lang w:val="cs-CZ"/>
+        </w:rPr>
+        <w:drawing>
+          <wp:inline distT="0" distB="0" distL="0" distR="0" wp14:anchorId="57B29E0B" wp14:editId="6F2C41F5">
+            <wp:extent cx="5943600" cy="3538220"/>
+            <wp:effectExtent l="0" t="0" r="0" b="5080"/>
+            <wp:docPr id="16235293" name="Picture 1"/>
+            <wp:cNvGraphicFramePr>
+              <a:graphicFrameLocks xmlns:a="http://schemas.openxmlformats.org/drawingml/2006/main" noChangeAspect="1"/>
+            </wp:cNvGraphicFramePr>
+            <a:graphic xmlns:a="http://schemas.openxmlformats.org/drawingml/2006/main">
+              <a:graphicData uri="http://schemas.openxmlformats.org/drawingml/2006/picture">
+                <pic:pic xmlns:pic="http://schemas.openxmlformats.org/drawingml/2006/picture">
+                  <pic:nvPicPr>
+                    <pic:cNvPr id="16235293" name=""/>
+                    <pic:cNvPicPr/>
+                  </pic:nvPicPr>
+                  <pic:blipFill>
+                    <a:blip r:embed="rId12"/>
+                    <a:stretch>
+                      <a:fillRect/>
+                    </a:stretch>
+                  </pic:blipFill>
+                  <pic:spPr>
+                    <a:xfrm>
+                      <a:off x="0" y="0"/>
+                      <a:ext cx="5943600" cy="3538220"/>
+                    </a:xfrm>
+                    <a:prstGeom prst="rect">
+                      <a:avLst/>
+                    </a:prstGeom>
+                  </pic:spPr>
+                </pic:pic>
+              </a:graphicData>
+            </a:graphic>
+          </wp:inline>
+        </w:drawing>
+      </w:r>
+    </w:p>
+    <w:p>
+      <w:pPr>
+        <w:pStyle w:val="ListParagraph"/>
+        <w:rPr>
+          <w:lang w:val="cs-CZ"/>
+        </w:rPr>
+      </w:pPr>
     </w:p>
     <w:p>
       <w:pPr>
@@ -887,17 +1618,19 @@
           <w:lang w:val="cs-CZ"/>
         </w:rPr>
       </w:pPr>
-      <w:r>
-        <w:rPr>
-          <w:lang w:val="cs-CZ"/>
-        </w:rPr>
-        <w:t xml:space="preserve">Feature D: </w:t>
-      </w:r>
-      <w:r>
-        <w:rPr>
-          <w:lang w:val="cs-CZ"/>
-        </w:rPr>
-        <w:t>CRUD</w:t>
+      <w:proofErr w:type="spellStart"/>
+      <w:r>
+        <w:rPr>
+          <w:lang w:val="cs-CZ"/>
+        </w:rPr>
+        <w:t>Feature</w:t>
+      </w:r>
+      <w:proofErr w:type="spellEnd"/>
+      <w:r>
+        <w:rPr>
+          <w:lang w:val="cs-CZ"/>
+        </w:rPr>
+        <w:t xml:space="preserve"> D: Live stav</w:t>
       </w:r>
     </w:p>
     <w:p>
@@ -915,26 +1648,157 @@
         <w:rPr>
           <w:lang w:val="cs-CZ"/>
         </w:rPr>
-        <w:t>Administrator má právo na všechny CRUD v</w:t>
-      </w:r>
-      <w:r>
-        <w:rPr>
-          <w:lang w:val="cs-CZ"/>
-        </w:rPr>
-        <w:t> </w:t>
-      </w:r>
-      <w:r>
-        <w:rPr>
-          <w:lang w:val="cs-CZ"/>
-        </w:rPr>
-        <w:t>systému</w:t>
-      </w:r>
-      <w:r>
-        <w:rPr>
-          <w:lang w:val="cs-CZ"/>
-        </w:rPr>
-        <w:t xml:space="preserve"> nad</w:t>
-      </w:r>
+        <w:t>Administrátor vidí, kdo momentálně je v práci, rozlišují se 3 stavy: Zelený – zaměstnanec je v práci, žlutý – zaměstnanec odešel, červený – zaměstnanec ani nebyl.</w:t>
+      </w:r>
+    </w:p>
+    <w:p>
+      <w:pPr>
+        <w:rPr>
+          <w:lang w:val="cs-CZ"/>
+        </w:rPr>
+      </w:pPr>
+      <w:r>
+        <w:rPr>
+          <w:noProof/>
+          <w:lang w:val="cs-CZ"/>
+        </w:rPr>
+        <w:drawing>
+          <wp:inline distT="0" distB="0" distL="0" distR="0" wp14:anchorId="2C2433D4" wp14:editId="5E6D0169">
+            <wp:extent cx="5943600" cy="3501390"/>
+            <wp:effectExtent l="0" t="0" r="0" b="3810"/>
+            <wp:docPr id="765409441" name="Picture 1"/>
+            <wp:cNvGraphicFramePr>
+              <a:graphicFrameLocks xmlns:a="http://schemas.openxmlformats.org/drawingml/2006/main" noChangeAspect="1"/>
+            </wp:cNvGraphicFramePr>
+            <a:graphic xmlns:a="http://schemas.openxmlformats.org/drawingml/2006/main">
+              <a:graphicData uri="http://schemas.openxmlformats.org/drawingml/2006/picture">
+                <pic:pic xmlns:pic="http://schemas.openxmlformats.org/drawingml/2006/picture">
+                  <pic:nvPicPr>
+                    <pic:cNvPr id="765409441" name=""/>
+                    <pic:cNvPicPr/>
+                  </pic:nvPicPr>
+                  <pic:blipFill>
+                    <a:blip r:embed="rId13"/>
+                    <a:stretch>
+                      <a:fillRect/>
+                    </a:stretch>
+                  </pic:blipFill>
+                  <pic:spPr>
+                    <a:xfrm>
+                      <a:off x="0" y="0"/>
+                      <a:ext cx="5943600" cy="3501390"/>
+                    </a:xfrm>
+                    <a:prstGeom prst="rect">
+                      <a:avLst/>
+                    </a:prstGeom>
+                  </pic:spPr>
+                </pic:pic>
+              </a:graphicData>
+            </a:graphic>
+          </wp:inline>
+        </w:drawing>
+      </w:r>
+    </w:p>
+    <w:p>
+      <w:pPr>
+        <w:rPr>
+          <w:lang w:val="cs-CZ"/>
+        </w:rPr>
+      </w:pPr>
+    </w:p>
+    <w:p>
+      <w:pPr>
+        <w:rPr>
+          <w:lang w:val="cs-CZ"/>
+        </w:rPr>
+      </w:pPr>
+    </w:p>
+    <w:p>
+      <w:pPr>
+        <w:rPr>
+          <w:lang w:val="cs-CZ"/>
+        </w:rPr>
+      </w:pPr>
+    </w:p>
+    <w:p>
+      <w:pPr>
+        <w:rPr>
+          <w:lang w:val="cs-CZ"/>
+        </w:rPr>
+      </w:pPr>
+    </w:p>
+    <w:p>
+      <w:pPr>
+        <w:rPr>
+          <w:lang w:val="cs-CZ"/>
+        </w:rPr>
+      </w:pPr>
+    </w:p>
+    <w:p>
+      <w:pPr>
+        <w:rPr>
+          <w:lang w:val="cs-CZ"/>
+        </w:rPr>
+      </w:pPr>
+    </w:p>
+    <w:p>
+      <w:pPr>
+        <w:rPr>
+          <w:lang w:val="cs-CZ"/>
+        </w:rPr>
+      </w:pPr>
+    </w:p>
+    <w:p>
+      <w:pPr>
+        <w:rPr>
+          <w:lang w:val="cs-CZ"/>
+        </w:rPr>
+      </w:pPr>
+    </w:p>
+    <w:p>
+      <w:pPr>
+        <w:rPr>
+          <w:lang w:val="cs-CZ"/>
+        </w:rPr>
+      </w:pPr>
+    </w:p>
+    <w:p>
+      <w:pPr>
+        <w:rPr>
+          <w:lang w:val="cs-CZ"/>
+        </w:rPr>
+      </w:pPr>
+    </w:p>
+    <w:p>
+      <w:pPr>
+        <w:rPr>
+          <w:lang w:val="cs-CZ"/>
+        </w:rPr>
+      </w:pPr>
+    </w:p>
+    <w:p>
+      <w:pPr>
+        <w:pStyle w:val="Heading2"/>
+        <w:rPr>
+          <w:lang w:val="cs-CZ"/>
+        </w:rPr>
+      </w:pPr>
+    </w:p>
+    <w:p>
+      <w:pPr>
+        <w:pStyle w:val="Heading2"/>
+        <w:rPr>
+          <w:lang w:val="cs-CZ"/>
+        </w:rPr>
+      </w:pPr>
+      <w:proofErr w:type="spellStart"/>
+      <w:r>
+        <w:rPr>
+          <w:lang w:val="cs-CZ"/>
+        </w:rPr>
+        <w:t>Feature</w:t>
+      </w:r>
+      <w:proofErr w:type="spellEnd"/>
       <w:r>
         <w:rPr>
           <w:lang w:val="cs-CZ"/>
@@ -945,25 +1809,186 @@
         <w:rPr>
           <w:lang w:val="cs-CZ"/>
         </w:rPr>
-        <w:t>uživateli</w:t>
-      </w:r>
-      <w:r>
-        <w:rPr>
-          <w:lang w:val="cs-CZ"/>
-        </w:rPr>
-        <w:t xml:space="preserve"> i dochá</w:t>
-      </w:r>
-      <w:r>
-        <w:rPr>
-          <w:lang w:val="cs-CZ"/>
-        </w:rPr>
-        <w:t>zky</w:t>
-      </w:r>
-      <w:r>
-        <w:rPr>
-          <w:lang w:val="cs-CZ"/>
-        </w:rPr>
-        <w:t>.</w:t>
+        <w:t>E</w:t>
+      </w:r>
+      <w:r>
+        <w:rPr>
+          <w:lang w:val="cs-CZ"/>
+        </w:rPr>
+        <w:t xml:space="preserve">: </w:t>
+      </w:r>
+      <w:r>
+        <w:rPr>
+          <w:lang w:val="cs-CZ"/>
+        </w:rPr>
+        <w:t>Interní zprávy</w:t>
+      </w:r>
+    </w:p>
+    <w:p>
+      <w:pPr>
+        <w:pStyle w:val="ListParagraph"/>
+        <w:numPr>
+          <w:ilvl w:val="0"/>
+          <w:numId w:val="5"/>
+        </w:numPr>
+        <w:rPr>
+          <w:lang w:val="cs-CZ"/>
+        </w:rPr>
+      </w:pPr>
+      <w:r>
+        <w:rPr>
+          <w:lang w:val="cs-CZ"/>
+        </w:rPr>
+        <w:t>Administrátor má právo na vytvoření nové zprávy, zaměstnanci můžou pouze číst zprávy.</w:t>
+      </w:r>
+    </w:p>
+    <w:p>
+      <w:pPr>
+        <w:pStyle w:val="ListParagraph"/>
+        <w:rPr>
+          <w:lang w:val="cs-CZ"/>
+        </w:rPr>
+      </w:pPr>
+      <w:r>
+        <w:rPr>
+          <w:lang w:val="cs-CZ"/>
+        </w:rPr>
+        <w:drawing>
+          <wp:inline distT="0" distB="0" distL="0" distR="0" wp14:anchorId="02CD0FEC" wp14:editId="0C7F5545">
+            <wp:extent cx="5943600" cy="3524885"/>
+            <wp:effectExtent l="0" t="0" r="0" b="0"/>
+            <wp:docPr id="813178843" name="Picture 1"/>
+            <wp:cNvGraphicFramePr>
+              <a:graphicFrameLocks xmlns:a="http://schemas.openxmlformats.org/drawingml/2006/main" noChangeAspect="1"/>
+            </wp:cNvGraphicFramePr>
+            <a:graphic xmlns:a="http://schemas.openxmlformats.org/drawingml/2006/main">
+              <a:graphicData uri="http://schemas.openxmlformats.org/drawingml/2006/picture">
+                <pic:pic xmlns:pic="http://schemas.openxmlformats.org/drawingml/2006/picture">
+                  <pic:nvPicPr>
+                    <pic:cNvPr id="813178843" name=""/>
+                    <pic:cNvPicPr/>
+                  </pic:nvPicPr>
+                  <pic:blipFill>
+                    <a:blip r:embed="rId14"/>
+                    <a:stretch>
+                      <a:fillRect/>
+                    </a:stretch>
+                  </pic:blipFill>
+                  <pic:spPr>
+                    <a:xfrm>
+                      <a:off x="0" y="0"/>
+                      <a:ext cx="5943600" cy="3524885"/>
+                    </a:xfrm>
+                    <a:prstGeom prst="rect">
+                      <a:avLst/>
+                    </a:prstGeom>
+                  </pic:spPr>
+                </pic:pic>
+              </a:graphicData>
+            </a:graphic>
+          </wp:inline>
+        </w:drawing>
+      </w:r>
+    </w:p>
+    <w:p>
+      <w:pPr>
+        <w:rPr>
+          <w:lang w:val="cs-CZ"/>
+        </w:rPr>
+      </w:pPr>
+      <w:r>
+        <w:rPr>
+          <w:lang w:val="cs-CZ"/>
+        </w:rPr>
+        <w:tab/>
+      </w:r>
+      <w:r>
+        <w:rPr>
+          <w:lang w:val="cs-CZ"/>
+        </w:rPr>
+        <w:drawing>
+          <wp:inline distT="0" distB="0" distL="0" distR="0" wp14:anchorId="7F0191AA" wp14:editId="20C6AF0E">
+            <wp:extent cx="5943600" cy="3506470"/>
+            <wp:effectExtent l="0" t="0" r="0" b="0"/>
+            <wp:docPr id="1656059627" name="Picture 1"/>
+            <wp:cNvGraphicFramePr>
+              <a:graphicFrameLocks xmlns:a="http://schemas.openxmlformats.org/drawingml/2006/main" noChangeAspect="1"/>
+            </wp:cNvGraphicFramePr>
+            <a:graphic xmlns:a="http://schemas.openxmlformats.org/drawingml/2006/main">
+              <a:graphicData uri="http://schemas.openxmlformats.org/drawingml/2006/picture">
+                <pic:pic xmlns:pic="http://schemas.openxmlformats.org/drawingml/2006/picture">
+                  <pic:nvPicPr>
+                    <pic:cNvPr id="1656059627" name=""/>
+                    <pic:cNvPicPr/>
+                  </pic:nvPicPr>
+                  <pic:blipFill>
+                    <a:blip r:embed="rId15"/>
+                    <a:stretch>
+                      <a:fillRect/>
+                    </a:stretch>
+                  </pic:blipFill>
+                  <pic:spPr>
+                    <a:xfrm>
+                      <a:off x="0" y="0"/>
+                      <a:ext cx="5943600" cy="3506470"/>
+                    </a:xfrm>
+                    <a:prstGeom prst="rect">
+                      <a:avLst/>
+                    </a:prstGeom>
+                  </pic:spPr>
+                </pic:pic>
+              </a:graphicData>
+            </a:graphic>
+          </wp:inline>
+        </w:drawing>
+      </w:r>
+    </w:p>
+    <w:p>
+      <w:pPr>
+        <w:rPr>
+          <w:lang w:val="cs-CZ"/>
+        </w:rPr>
+      </w:pPr>
+      <w:r>
+        <w:rPr>
+          <w:lang w:val="cs-CZ"/>
+        </w:rPr>
+        <w:lastRenderedPageBreak/>
+        <w:drawing>
+          <wp:inline distT="0" distB="0" distL="0" distR="0" wp14:anchorId="2084FEE7" wp14:editId="280292F4">
+            <wp:extent cx="5943600" cy="3530600"/>
+            <wp:effectExtent l="0" t="0" r="0" b="0"/>
+            <wp:docPr id="2089753929" name="Picture 1"/>
+            <wp:cNvGraphicFramePr>
+              <a:graphicFrameLocks xmlns:a="http://schemas.openxmlformats.org/drawingml/2006/main" noChangeAspect="1"/>
+            </wp:cNvGraphicFramePr>
+            <a:graphic xmlns:a="http://schemas.openxmlformats.org/drawingml/2006/main">
+              <a:graphicData uri="http://schemas.openxmlformats.org/drawingml/2006/picture">
+                <pic:pic xmlns:pic="http://schemas.openxmlformats.org/drawingml/2006/picture">
+                  <pic:nvPicPr>
+                    <pic:cNvPr id="2089753929" name=""/>
+                    <pic:cNvPicPr/>
+                  </pic:nvPicPr>
+                  <pic:blipFill>
+                    <a:blip r:embed="rId16"/>
+                    <a:stretch>
+                      <a:fillRect/>
+                    </a:stretch>
+                  </pic:blipFill>
+                  <pic:spPr>
+                    <a:xfrm>
+                      <a:off x="0" y="0"/>
+                      <a:ext cx="5943600" cy="3530600"/>
+                    </a:xfrm>
+                    <a:prstGeom prst="rect">
+                      <a:avLst/>
+                    </a:prstGeom>
+                  </pic:spPr>
+                </pic:pic>
+              </a:graphicData>
+            </a:graphic>
+          </wp:inline>
+        </w:drawing>
       </w:r>
     </w:p>
     <w:p>
@@ -983,48 +2008,32 @@
     <w:p>
       <w:pPr>
         <w:rPr>
-          <w:lang w:val="cs-CZ"/>
-        </w:rPr>
-      </w:pPr>
-      <w:r>
-        <w:rPr>
-          <w:lang w:val="cs-CZ"/>
-        </w:rPr>
-        <w:t>Odevzdan</w:t>
-      </w:r>
-      <w:r>
-        <w:rPr>
-          <w:lang w:val="cs-CZ"/>
-        </w:rPr>
-        <w:t xml:space="preserve">ý projekt </w:t>
-      </w:r>
-      <w:r>
-        <w:rPr>
-          <w:lang w:val="cs-CZ"/>
-        </w:rPr>
-        <w:t xml:space="preserve">může být jako celek, nebo i část použit k výuce jako </w:t>
-      </w:r>
-      <w:r>
-        <w:rPr>
-          <w:lang w:val="cs-CZ"/>
-        </w:rPr>
-        <w:t>odborný</w:t>
-      </w:r>
-      <w:r>
-        <w:rPr>
-          <w:lang w:val="cs-CZ"/>
-        </w:rPr>
-        <w:t xml:space="preserve"> materiál. </w:t>
-      </w:r>
-    </w:p>
-    <w:p>
-      <w:pPr>
-        <w:rPr>
-          <w:lang w:val="cs-CZ"/>
-        </w:rPr>
-      </w:pPr>
-      <w:r>
-        <w:rPr>
+          <w:i/>
+          <w:iCs/>
+          <w:lang w:val="cs-CZ"/>
+        </w:rPr>
+      </w:pPr>
+      <w:r>
+        <w:rPr>
+          <w:i/>
+          <w:iCs/>
+          <w:lang w:val="cs-CZ"/>
+        </w:rPr>
+        <w:t xml:space="preserve">Odevzdaný projekt může být jako celek, nebo i část použit k výuce jako odborný materiál. </w:t>
+      </w:r>
+    </w:p>
+    <w:p>
+      <w:pPr>
+        <w:rPr>
+          <w:i/>
+          <w:iCs/>
+          <w:lang w:val="cs-CZ"/>
+        </w:rPr>
+      </w:pPr>
+      <w:r>
+        <w:rPr>
+          <w:i/>
+          <w:iCs/>
           <w:lang w:val="cs-CZ"/>
         </w:rPr>
         <w:t xml:space="preserve">Tato práce je určena pouze pro nekomerční účely. </w:t>
@@ -1033,11 +2042,15 @@
     <w:p>
       <w:pPr>
         <w:rPr>
-          <w:lang w:val="cs-CZ"/>
-        </w:rPr>
-      </w:pPr>
-      <w:r>
-        <w:rPr>
+          <w:i/>
+          <w:iCs/>
+          <w:lang w:val="cs-CZ"/>
+        </w:rPr>
+      </w:pPr>
+      <w:r>
+        <w:rPr>
+          <w:i/>
+          <w:iCs/>
           <w:lang w:val="cs-CZ"/>
         </w:rPr>
         <w:t xml:space="preserve">Jméno autora: Maksym Kintor </w:t>
@@ -1046,60 +2059,32 @@
     <w:p>
       <w:pPr>
         <w:rPr>
-          <w:lang w:val="cs-CZ"/>
-        </w:rPr>
-      </w:pPr>
-      <w:r>
-        <w:rPr>
-          <w:lang w:val="cs-CZ"/>
-        </w:rPr>
-        <w:t xml:space="preserve">Datum udělení souhlasu: </w:t>
-      </w:r>
-      <w:r>
-        <w:rPr>
-          <w:lang w:val="cs-CZ"/>
-        </w:rPr>
-        <w:t>05</w:t>
-      </w:r>
-      <w:r>
-        <w:rPr>
-          <w:lang w:val="cs-CZ"/>
-        </w:rPr>
-        <w:t>.0</w:t>
-      </w:r>
-      <w:r>
-        <w:rPr>
-          <w:lang w:val="cs-CZ"/>
-        </w:rPr>
-        <w:t>1</w:t>
-      </w:r>
-      <w:r>
-        <w:rPr>
-          <w:lang w:val="cs-CZ"/>
-        </w:rPr>
-        <w:t>.202</w:t>
-      </w:r>
-      <w:r>
-        <w:rPr>
-          <w:lang w:val="cs-CZ"/>
-        </w:rPr>
-        <w:t>4</w:t>
-      </w:r>
-      <w:r>
-        <w:rPr>
-          <w:lang w:val="cs-CZ"/>
-        </w:rPr>
-        <w:t xml:space="preserve"> </w:t>
-      </w:r>
-    </w:p>
-    <w:p>
-      <w:pPr>
-        <w:rPr>
-          <w:lang w:val="cs-CZ"/>
-        </w:rPr>
-      </w:pPr>
-      <w:r>
-        <w:rPr>
+          <w:i/>
+          <w:iCs/>
+          <w:lang w:val="cs-CZ"/>
+        </w:rPr>
+      </w:pPr>
+      <w:r>
+        <w:rPr>
+          <w:i/>
+          <w:iCs/>
+          <w:lang w:val="cs-CZ"/>
+        </w:rPr>
+        <w:t xml:space="preserve">Datum udělení souhlasu: 05.01.2024 </w:t>
+      </w:r>
+    </w:p>
+    <w:p>
+      <w:pPr>
+        <w:rPr>
+          <w:i/>
+          <w:iCs/>
+          <w:lang w:val="cs-CZ"/>
+        </w:rPr>
+      </w:pPr>
+      <w:r>
+        <w:rPr>
+          <w:i/>
+          <w:iCs/>
           <w:lang w:val="cs-CZ"/>
         </w:rPr>
         <w:t>E-mail (školní): kintor@spsejecna.cz</w:t>
@@ -1185,12 +2170,12 @@
         <w:tblLook w:val="04A0" w:firstRow="1" w:lastRow="0" w:firstColumn="1" w:lastColumn="0" w:noHBand="0" w:noVBand="1"/>
       </w:tblPr>
       <w:tblGrid>
-        <w:gridCol w:w="1218"/>
-        <w:gridCol w:w="1654"/>
-        <w:gridCol w:w="1672"/>
-        <w:gridCol w:w="1672"/>
-        <w:gridCol w:w="1601"/>
-        <w:gridCol w:w="1533"/>
+        <w:gridCol w:w="1131"/>
+        <w:gridCol w:w="1595"/>
+        <w:gridCol w:w="1627"/>
+        <w:gridCol w:w="1965"/>
+        <w:gridCol w:w="1582"/>
+        <w:gridCol w:w="1450"/>
       </w:tblGrid>
       <w:tr>
         <w:tc>
@@ -1339,12 +2324,14 @@
                 <w:lang w:val="cs-CZ"/>
               </w:rPr>
             </w:pPr>
+            <w:proofErr w:type="spellStart"/>
             <w:r>
               <w:rPr>
                 <w:lang w:val="cs-CZ"/>
               </w:rPr>
               <w:t>Security</w:t>
             </w:r>
+            <w:proofErr w:type="spellEnd"/>
           </w:p>
         </w:tc>
         <w:tc>
@@ -1362,7 +2349,14 @@
               <w:rPr>
                 <w:lang w:val="cs-CZ"/>
               </w:rPr>
-              <w:t>Kontrola, zda se uživatel se správným uživatelským jménem a správným heslem může přihlásit.</w:t>
+              <w:t xml:space="preserve">Kontrola, zda se uživatel se správným uživatelským jménem a </w:t>
+            </w:r>
+            <w:r>
+              <w:rPr>
+                <w:lang w:val="cs-CZ"/>
+              </w:rPr>
+              <w:lastRenderedPageBreak/>
+              <w:t>správným heslem může přihlásit.</w:t>
             </w:r>
           </w:p>
           <w:p>
@@ -1388,23 +2382,97 @@
               <w:rPr>
                 <w:lang w:val="cs-CZ"/>
               </w:rPr>
-              <w:t xml:space="preserve">Tester vyzkouší přihlášení pomocí následujících credentials </w:t>
-            </w:r>
-          </w:p>
-          <w:p>
-            <w:r>
-              <w:rPr>
-                <w:lang w:val="cs-CZ"/>
-              </w:rPr>
-              <w:t>admin:</w:t>
-            </w:r>
-            <w:r>
+              <w:lastRenderedPageBreak/>
+              <w:t xml:space="preserve">Tester vyzkouší přihlášení </w:t>
+            </w:r>
+            <w:r>
+              <w:rPr>
+                <w:lang w:val="cs-CZ"/>
+              </w:rPr>
+              <w:t xml:space="preserve">do administrátorského účtu </w:t>
+            </w:r>
+            <w:r>
+              <w:rPr>
+                <w:lang w:val="cs-CZ"/>
+              </w:rPr>
+              <w:t xml:space="preserve">pomocí </w:t>
+            </w:r>
+            <w:r>
+              <w:rPr>
+                <w:lang w:val="cs-CZ"/>
+              </w:rPr>
+              <w:lastRenderedPageBreak/>
+              <w:t xml:space="preserve">následujících </w:t>
+            </w:r>
+            <w:proofErr w:type="spellStart"/>
+            <w:r>
+              <w:rPr>
+                <w:lang w:val="cs-CZ"/>
+              </w:rPr>
+              <w:t>credentials</w:t>
+            </w:r>
+            <w:proofErr w:type="spellEnd"/>
+          </w:p>
+          <w:p>
+            <w:pPr>
+              <w:rPr>
+                <w:lang w:val="cs-CZ"/>
+              </w:rPr>
+            </w:pPr>
+            <w:r>
+              <w:rPr>
+                <w:lang w:val="cs-CZ"/>
+              </w:rPr>
+              <w:t xml:space="preserve"> </w:t>
+            </w:r>
+          </w:p>
+          <w:p>
+            <w:pPr>
+              <w:rPr>
+                <w:lang w:val="cs-CZ"/>
+              </w:rPr>
+            </w:pPr>
+            <w:r>
+              <w:rPr>
+                <w:lang w:val="cs-CZ"/>
+              </w:rPr>
+              <w:t xml:space="preserve">Login: </w:t>
+            </w:r>
+            <w:r>
+              <w:rPr>
+                <w:b/>
+                <w:bCs/>
+                <w:lang w:val="cs-CZ"/>
+              </w:rPr>
+              <w:t>admin</w:t>
+            </w:r>
+            <w:r>
+              <w:rPr>
+                <w:b/>
+                <w:bCs/>
+                <w:lang w:val="cs-CZ"/>
+              </w:rPr>
+              <w:t xml:space="preserve"> </w:t>
+            </w:r>
+            <w:r>
+              <w:rPr>
+                <w:lang w:val="cs-CZ"/>
+              </w:rPr>
+              <w:t>Password</w:t>
+            </w:r>
+            <w:r>
+              <w:rPr>
+                <w:lang w:val="cs-CZ"/>
+              </w:rPr>
+              <w:t>:</w:t>
+            </w:r>
+            <w:r>
+              <w:rPr>
+                <w:b/>
+                <w:bCs/>
+                <w:lang w:val="cs-CZ"/>
+              </w:rPr>
               <w:t>123</w:t>
-            </w:r>
-          </w:p>
-          <w:p>
-            <w:r>
-              <w:t>employee:123</w:t>
             </w:r>
           </w:p>
         </w:tc>
@@ -1423,6 +2491,7 @@
               <w:rPr>
                 <w:lang w:val="cs-CZ"/>
               </w:rPr>
+              <w:lastRenderedPageBreak/>
               <w:t>Uživatel se přihlásí.</w:t>
             </w:r>
           </w:p>
@@ -1442,7 +2511,7 @@
               <w:rPr>
                 <w:lang w:val="cs-CZ"/>
               </w:rPr>
-              <w:t>[OK]</w:t>
+              <w:t>OK</w:t>
             </w:r>
           </w:p>
         </w:tc>
@@ -1482,7 +2551,7 @@
               <w:rPr>
                 <w:lang w:val="cs-CZ"/>
               </w:rPr>
-              <w:t>Security</w:t>
+              <w:t>Rozdělení podle roli</w:t>
             </w:r>
           </w:p>
         </w:tc>
@@ -1501,22 +2570,16 @@
               <w:rPr>
                 <w:lang w:val="cs-CZ"/>
               </w:rPr>
-              <w:t xml:space="preserve">Kontrola, že by uživateli s nesprávným uživatelským jménem a správným heslem nemělo </w:t>
-            </w:r>
-            <w:r>
-              <w:rPr>
-                <w:lang w:val="cs-CZ"/>
-              </w:rPr>
-              <w:lastRenderedPageBreak/>
-              <w:t>být povoleno přihlášení.</w:t>
-            </w:r>
-          </w:p>
-          <w:p>
-            <w:pPr>
-              <w:rPr>
-                <w:lang w:val="cs-CZ"/>
-              </w:rPr>
-            </w:pPr>
+              <w:t xml:space="preserve">Kontrola, zdali interface opravdu je odlišný pro různá role, tedy admin a </w:t>
+            </w:r>
+            <w:proofErr w:type="spellStart"/>
+            <w:r>
+              <w:rPr>
+                <w:lang w:val="cs-CZ"/>
+              </w:rPr>
+              <w:t>employee</w:t>
+            </w:r>
+            <w:proofErr w:type="spellEnd"/>
           </w:p>
         </w:tc>
         <w:tc>
@@ -1534,27 +2597,7 @@
               <w:rPr>
                 <w:lang w:val="cs-CZ"/>
               </w:rPr>
-              <w:lastRenderedPageBreak/>
-              <w:t xml:space="preserve">Tester vyzkouší přihlášení pomocí následujících credentials </w:t>
-            </w:r>
-            <w:r>
-              <w:rPr>
-                <w:lang w:val="cs-CZ"/>
-              </w:rPr>
-              <w:t>admin:321</w:t>
-            </w:r>
-          </w:p>
-          <w:p>
-            <w:pPr>
-              <w:rPr>
-                <w:lang w:val="cs-CZ"/>
-              </w:rPr>
-            </w:pPr>
-            <w:r>
-              <w:rPr>
-                <w:lang w:val="cs-CZ"/>
-              </w:rPr>
-              <w:t>employee:321</w:t>
+              <w:t>Tester použije admin:123 a employee2:123 pro ověření odlišnosti interface</w:t>
             </w:r>
           </w:p>
         </w:tc>
@@ -1573,7 +2616,7 @@
               <w:rPr>
                 <w:lang w:val="cs-CZ"/>
               </w:rPr>
-              <w:t>Uživatel nebude přihlášen.</w:t>
+              <w:t>Interface bude odlišný</w:t>
             </w:r>
           </w:p>
         </w:tc>
@@ -1592,18 +2635,15 @@
               <w:rPr>
                 <w:lang w:val="cs-CZ"/>
               </w:rPr>
-              <w:t>[OK</w:t>
-            </w:r>
-            <w:r>
-              <w:rPr>
-                <w:lang w:val="cs-CZ"/>
-              </w:rPr>
-              <w:t>]</w:t>
+              <w:t>OK</w:t>
             </w:r>
           </w:p>
         </w:tc>
       </w:tr>
       <w:tr>
+        <w:trPr>
+          <w:trHeight w:val="139"/>
+        </w:trPr>
         <w:tc>
           <w:tcPr>
             <w:tcW w:w="1218" w:type="dxa"/>
@@ -1638,7 +2678,7 @@
               <w:rPr>
                 <w:lang w:val="cs-CZ"/>
               </w:rPr>
-              <w:t>Security</w:t>
+              <w:t>Kontrola RFID statusu</w:t>
             </w:r>
           </w:p>
         </w:tc>
@@ -1657,15 +2697,8 @@
               <w:rPr>
                 <w:lang w:val="cs-CZ"/>
               </w:rPr>
-              <w:t>Ověření, že uživatelům s nesprávným uživatelským jménem a nesprávným heslem by nemělo být povoleno přihlášení.</w:t>
-            </w:r>
-          </w:p>
-          <w:p>
-            <w:pPr>
-              <w:rPr>
-                <w:lang w:val="cs-CZ"/>
-              </w:rPr>
-            </w:pPr>
+              <w:t>Kontroluje se, zda RFID čtečka je funkční.</w:t>
+            </w:r>
           </w:p>
         </w:tc>
         <w:tc>
@@ -1683,33 +2716,34 @@
               <w:rPr>
                 <w:lang w:val="cs-CZ"/>
               </w:rPr>
-              <w:t xml:space="preserve">Tester vyzkouší přihlášení pomocí následujících credentials </w:t>
-            </w:r>
-          </w:p>
-          <w:p>
-            <w:pPr>
-              <w:rPr>
-                <w:lang w:val="cs-CZ"/>
-              </w:rPr>
-            </w:pPr>
-            <w:r>
-              <w:rPr>
-                <w:lang w:val="cs-CZ"/>
-              </w:rPr>
-              <w:t>Unknown:aaa</w:t>
-            </w:r>
-          </w:p>
-          <w:p>
-            <w:pPr>
-              <w:rPr>
-                <w:lang w:val="cs-CZ"/>
-              </w:rPr>
-            </w:pPr>
-            <w:r>
-              <w:rPr>
-                <w:lang w:val="cs-CZ"/>
-              </w:rPr>
-              <w:t>Karel:bbb</w:t>
+              <w:t>Tester musí zkontrolovat pouze label zleva dole, který informuje o funkčnosti čtečky.</w:t>
+            </w:r>
+          </w:p>
+          <w:p>
+            <w:pPr>
+              <w:rPr>
+                <w:lang w:val="cs-CZ"/>
+              </w:rPr>
+            </w:pPr>
+            <w:r>
+              <w:rPr>
+                <w:lang w:val="cs-CZ"/>
+              </w:rPr>
+              <w:t xml:space="preserve">V případě nefunkčnosti zkontrolovat </w:t>
+            </w:r>
+            <w:proofErr w:type="spellStart"/>
+            <w:r>
+              <w:rPr>
+                <w:lang w:val="cs-CZ"/>
+              </w:rPr>
+              <w:t>errorLogs</w:t>
+            </w:r>
+            <w:proofErr w:type="spellEnd"/>
+            <w:r>
+              <w:rPr>
+                <w:lang w:val="cs-CZ"/>
+              </w:rPr>
+              <w:t>/log.txt</w:t>
             </w:r>
           </w:p>
         </w:tc>
@@ -1728,7 +2762,7 @@
               <w:rPr>
                 <w:lang w:val="cs-CZ"/>
               </w:rPr>
-              <w:t>Uživatel nebude přihlášen.</w:t>
+              <w:t>Záleží, zda čtečka je připojená a USB připojení na PC je funkční</w:t>
             </w:r>
           </w:p>
         </w:tc>
@@ -1747,19 +2781,7 @@
               <w:rPr>
                 <w:lang w:val="cs-CZ"/>
               </w:rPr>
-              <w:t>[O</w:t>
-            </w:r>
-            <w:r>
-              <w:rPr>
-                <w:lang w:val="cs-CZ"/>
-              </w:rPr>
-              <w:t>K</w:t>
-            </w:r>
-            <w:r>
-              <w:rPr>
-                <w:lang w:val="cs-CZ"/>
-              </w:rPr>
-              <w:t>]</w:t>
+              <w:t>OK/FAIL</w:t>
             </w:r>
           </w:p>
         </w:tc>
@@ -1799,7 +2821,7 @@
               <w:rPr>
                 <w:lang w:val="cs-CZ"/>
               </w:rPr>
-              <w:t>Použitelnost</w:t>
+              <w:t>Kontrola RFID zápisu</w:t>
             </w:r>
           </w:p>
         </w:tc>
@@ -1818,39 +2840,8 @@
               <w:rPr>
                 <w:lang w:val="cs-CZ"/>
               </w:rPr>
-              <w:t xml:space="preserve">Kontrola funkčnosti </w:t>
-            </w:r>
-            <w:r>
-              <w:rPr>
-                <w:lang w:val="cs-CZ"/>
-              </w:rPr>
-              <w:t>tlačítek</w:t>
-            </w:r>
-            <w:r>
-              <w:rPr>
-                <w:lang w:val="cs-CZ"/>
-              </w:rPr>
-              <w:t xml:space="preserve"> na </w:t>
-            </w:r>
-            <w:r>
-              <w:rPr>
-                <w:lang w:val="cs-CZ"/>
-              </w:rPr>
-              <w:t>moduly</w:t>
-            </w:r>
-            <w:r>
-              <w:rPr>
-                <w:lang w:val="cs-CZ"/>
-              </w:rPr>
-              <w:t>.</w:t>
-            </w:r>
-          </w:p>
-          <w:p>
-            <w:pPr>
-              <w:rPr>
-                <w:lang w:val="cs-CZ"/>
-              </w:rPr>
-            </w:pPr>
+              <w:t>Kontrola, zda RFID čtečka dokáže přečíst docházku zaměstnance</w:t>
+            </w:r>
           </w:p>
         </w:tc>
         <w:tc>
@@ -1868,31 +2859,49 @@
               <w:rPr>
                 <w:lang w:val="cs-CZ"/>
               </w:rPr>
-              <w:t xml:space="preserve">Tester klikne na všechny </w:t>
-            </w:r>
-            <w:r>
-              <w:rPr>
-                <w:lang w:val="cs-CZ"/>
-              </w:rPr>
-              <w:t>tlačítka</w:t>
-            </w:r>
+              <w:t xml:space="preserve">Tester použije již už přiřazenou RFID kartu a pípne si, zkontroluje administrátorský </w:t>
+            </w:r>
+            <w:proofErr w:type="spellStart"/>
+            <w:r>
+              <w:rPr>
+                <w:lang w:val="cs-CZ"/>
+              </w:rPr>
+              <w:t>view</w:t>
+            </w:r>
+            <w:proofErr w:type="spellEnd"/>
             <w:r>
               <w:rPr>
                 <w:lang w:val="cs-CZ"/>
               </w:rPr>
               <w:t xml:space="preserve"> </w:t>
             </w:r>
-            <w:r>
-              <w:rPr>
-                <w:lang w:val="cs-CZ"/>
-              </w:rPr>
-              <w:t>v dashboardu</w:t>
-            </w:r>
-            <w:r>
-              <w:rPr>
-                <w:lang w:val="cs-CZ"/>
-              </w:rPr>
-              <w:t>.</w:t>
+            <w:proofErr w:type="spellStart"/>
+            <w:r>
+              <w:rPr>
+                <w:lang w:val="cs-CZ"/>
+              </w:rPr>
+              <w:t>Homepage</w:t>
+            </w:r>
+            <w:proofErr w:type="spellEnd"/>
+            <w:r>
+              <w:rPr>
+                <w:lang w:val="cs-CZ"/>
+              </w:rPr>
+              <w:t xml:space="preserve"> a uvidí Last </w:t>
+            </w:r>
+            <w:proofErr w:type="spellStart"/>
+            <w:r>
+              <w:rPr>
+                <w:lang w:val="cs-CZ"/>
+              </w:rPr>
+              <w:t>record</w:t>
+            </w:r>
+            <w:proofErr w:type="spellEnd"/>
+            <w:r>
+              <w:rPr>
+                <w:lang w:val="cs-CZ"/>
+              </w:rPr>
+              <w:t xml:space="preserve"> přesně toho zaměstnance, kterého kontroloval</w:t>
             </w:r>
           </w:p>
         </w:tc>
@@ -1911,13 +2920,7 @@
               <w:rPr>
                 <w:lang w:val="cs-CZ"/>
               </w:rPr>
-              <w:t>Tlačítka budou načítat správný modul</w:t>
-            </w:r>
-            <w:r>
-              <w:rPr>
-                <w:lang w:val="cs-CZ"/>
-              </w:rPr>
-              <w:t xml:space="preserve"> </w:t>
+              <w:t>Čtečka zapíše záznam a docházka bude poznamenaná</w:t>
             </w:r>
           </w:p>
         </w:tc>
@@ -1927,11 +2930,16 @@
             <w:vAlign w:val="center"/>
           </w:tcPr>
           <w:p>
-            <w:r>
-              <w:rPr>
-                <w:lang w:val="cs-CZ"/>
-              </w:rPr>
-              <w:t>[OK]</w:t>
+            <w:pPr>
+              <w:rPr>
+                <w:lang w:val="cs-CZ"/>
+              </w:rPr>
+            </w:pPr>
+            <w:r>
+              <w:rPr>
+                <w:lang w:val="cs-CZ"/>
+              </w:rPr>
+              <w:t>OK</w:t>
             </w:r>
           </w:p>
         </w:tc>
@@ -2032,7 +3040,13 @@
               <w:rPr>
                 <w:lang w:val="cs-CZ"/>
               </w:rPr>
-              <w:t>Kontrola CRUD operací nad uživately</w:t>
+              <w:t>Kontrola CRUD operací nad uživatel</w:t>
+            </w:r>
+            <w:r>
+              <w:rPr>
+                <w:lang w:val="cs-CZ"/>
+              </w:rPr>
+              <w:t>i</w:t>
             </w:r>
           </w:p>
         </w:tc>
@@ -2051,7 +3065,13 @@
               <w:rPr>
                 <w:lang w:val="cs-CZ"/>
               </w:rPr>
-              <w:t>Administrator zkusí měnit informace zaměstnanců, přidávat je a mazat</w:t>
+              <w:t>Administrátor</w:t>
+            </w:r>
+            <w:r>
+              <w:rPr>
+                <w:lang w:val="cs-CZ"/>
+              </w:rPr>
+              <w:t xml:space="preserve"> zkusí měnit informace zaměstnanců, přidávat je a mazat</w:t>
             </w:r>
           </w:p>
         </w:tc>
@@ -2094,6 +3114,399 @@
           </w:p>
         </w:tc>
       </w:tr>
+      <w:tr>
+        <w:tc>
+          <w:tcPr>
+            <w:tcW w:w="1218" w:type="dxa"/>
+            <w:vAlign w:val="center"/>
+          </w:tcPr>
+          <w:p>
+            <w:pPr>
+              <w:rPr>
+                <w:lang w:val="cs-CZ"/>
+              </w:rPr>
+            </w:pPr>
+            <w:r>
+              <w:rPr>
+                <w:lang w:val="cs-CZ"/>
+              </w:rPr>
+              <w:t>6</w:t>
+            </w:r>
+          </w:p>
+        </w:tc>
+        <w:tc>
+          <w:tcPr>
+            <w:tcW w:w="1654" w:type="dxa"/>
+            <w:vAlign w:val="center"/>
+          </w:tcPr>
+          <w:p>
+            <w:pPr>
+              <w:rPr>
+                <w:lang w:val="cs-CZ"/>
+              </w:rPr>
+            </w:pPr>
+            <w:r>
+              <w:rPr>
+                <w:lang w:val="cs-CZ"/>
+              </w:rPr>
+              <w:t>Změna hesla</w:t>
+            </w:r>
+          </w:p>
+        </w:tc>
+        <w:tc>
+          <w:tcPr>
+            <w:tcW w:w="1672" w:type="dxa"/>
+            <w:vAlign w:val="center"/>
+          </w:tcPr>
+          <w:p>
+            <w:pPr>
+              <w:rPr>
+                <w:lang w:val="cs-CZ"/>
+              </w:rPr>
+            </w:pPr>
+            <w:r>
+              <w:rPr>
+                <w:lang w:val="cs-CZ"/>
+              </w:rPr>
+              <w:softHyphen/>
+              <w:t>Kontrola, zda uživatel může si změnit heslo</w:t>
+            </w:r>
+          </w:p>
+        </w:tc>
+        <w:tc>
+          <w:tcPr>
+            <w:tcW w:w="1672" w:type="dxa"/>
+            <w:vAlign w:val="center"/>
+          </w:tcPr>
+          <w:p>
+            <w:pPr>
+              <w:rPr>
+                <w:lang w:val="cs-CZ"/>
+              </w:rPr>
+            </w:pPr>
+            <w:r>
+              <w:rPr>
+                <w:lang w:val="cs-CZ"/>
+              </w:rPr>
+              <w:t xml:space="preserve">Tester využije admin nebo </w:t>
+            </w:r>
+            <w:proofErr w:type="spellStart"/>
+            <w:r>
+              <w:rPr>
+                <w:lang w:val="cs-CZ"/>
+              </w:rPr>
+              <w:t>employee</w:t>
+            </w:r>
+            <w:proofErr w:type="spellEnd"/>
+            <w:r>
+              <w:rPr>
+                <w:lang w:val="cs-CZ"/>
+              </w:rPr>
+              <w:t xml:space="preserve"> účet a zkusí změnit původní heslo na nový</w:t>
+            </w:r>
+          </w:p>
+        </w:tc>
+        <w:tc>
+          <w:tcPr>
+            <w:tcW w:w="1601" w:type="dxa"/>
+            <w:vAlign w:val="center"/>
+          </w:tcPr>
+          <w:p>
+            <w:pPr>
+              <w:rPr>
+                <w:lang w:val="cs-CZ"/>
+              </w:rPr>
+            </w:pPr>
+            <w:r>
+              <w:rPr>
+                <w:lang w:val="cs-CZ"/>
+              </w:rPr>
+              <w:t>Heslo se povede změnit</w:t>
+            </w:r>
+          </w:p>
+        </w:tc>
+        <w:tc>
+          <w:tcPr>
+            <w:tcW w:w="1533" w:type="dxa"/>
+            <w:vAlign w:val="center"/>
+          </w:tcPr>
+          <w:p>
+            <w:pPr>
+              <w:rPr>
+                <w:lang w:val="cs-CZ"/>
+              </w:rPr>
+            </w:pPr>
+            <w:r>
+              <w:rPr>
+                <w:lang w:val="cs-CZ"/>
+              </w:rPr>
+              <w:t>OK</w:t>
+            </w:r>
+          </w:p>
+        </w:tc>
+      </w:tr>
+      <w:tr>
+        <w:tc>
+          <w:tcPr>
+            <w:tcW w:w="1218" w:type="dxa"/>
+            <w:vAlign w:val="center"/>
+          </w:tcPr>
+          <w:p>
+            <w:pPr>
+              <w:rPr>
+                <w:lang w:val="cs-CZ"/>
+              </w:rPr>
+            </w:pPr>
+            <w:r>
+              <w:rPr>
+                <w:lang w:val="cs-CZ"/>
+              </w:rPr>
+              <w:t>7</w:t>
+            </w:r>
+          </w:p>
+        </w:tc>
+        <w:tc>
+          <w:tcPr>
+            <w:tcW w:w="1654" w:type="dxa"/>
+            <w:vAlign w:val="center"/>
+          </w:tcPr>
+          <w:p>
+            <w:pPr>
+              <w:rPr>
+                <w:lang w:val="cs-CZ"/>
+              </w:rPr>
+            </w:pPr>
+            <w:r>
+              <w:rPr>
+                <w:lang w:val="cs-CZ"/>
+              </w:rPr>
+              <w:t>Konfigurace vlastního účtu</w:t>
+            </w:r>
+          </w:p>
+        </w:tc>
+        <w:tc>
+          <w:tcPr>
+            <w:tcW w:w="1672" w:type="dxa"/>
+            <w:vAlign w:val="center"/>
+          </w:tcPr>
+          <w:p>
+            <w:pPr>
+              <w:rPr>
+                <w:lang w:val="cs-CZ"/>
+              </w:rPr>
+            </w:pPr>
+            <w:r>
+              <w:rPr>
+                <w:lang w:val="cs-CZ"/>
+              </w:rPr>
+              <w:t xml:space="preserve">Kontrola, zda uživatel může </w:t>
+            </w:r>
+            <w:r>
+              <w:rPr>
+                <w:lang w:val="cs-CZ"/>
+              </w:rPr>
+              <w:lastRenderedPageBreak/>
+              <w:t>měnit informace ve svém účtu</w:t>
+            </w:r>
+          </w:p>
+        </w:tc>
+        <w:tc>
+          <w:tcPr>
+            <w:tcW w:w="1672" w:type="dxa"/>
+            <w:vAlign w:val="center"/>
+          </w:tcPr>
+          <w:p>
+            <w:pPr>
+              <w:rPr>
+                <w:lang w:val="cs-CZ"/>
+              </w:rPr>
+            </w:pPr>
+            <w:r>
+              <w:rPr>
+                <w:lang w:val="cs-CZ"/>
+              </w:rPr>
+              <w:lastRenderedPageBreak/>
+              <w:t xml:space="preserve">Teste využije admin nebo </w:t>
+            </w:r>
+            <w:proofErr w:type="spellStart"/>
+            <w:r>
+              <w:rPr>
+                <w:lang w:val="cs-CZ"/>
+              </w:rPr>
+              <w:lastRenderedPageBreak/>
+              <w:t>employee</w:t>
+            </w:r>
+            <w:proofErr w:type="spellEnd"/>
+            <w:r>
+              <w:rPr>
+                <w:lang w:val="cs-CZ"/>
+              </w:rPr>
+              <w:t xml:space="preserve"> účet a zkusí změnit</w:t>
+            </w:r>
+            <w:r>
+              <w:rPr>
+                <w:lang w:val="cs-CZ"/>
+              </w:rPr>
+              <w:t xml:space="preserve"> informace na účtu</w:t>
+            </w:r>
+          </w:p>
+        </w:tc>
+        <w:tc>
+          <w:tcPr>
+            <w:tcW w:w="1601" w:type="dxa"/>
+            <w:vAlign w:val="center"/>
+          </w:tcPr>
+          <w:p>
+            <w:pPr>
+              <w:rPr>
+                <w:lang w:val="cs-CZ"/>
+              </w:rPr>
+            </w:pPr>
+            <w:r>
+              <w:rPr>
+                <w:lang w:val="cs-CZ"/>
+              </w:rPr>
+              <w:lastRenderedPageBreak/>
+              <w:t>Změny se provedou</w:t>
+            </w:r>
+          </w:p>
+        </w:tc>
+        <w:tc>
+          <w:tcPr>
+            <w:tcW w:w="1533" w:type="dxa"/>
+            <w:vAlign w:val="center"/>
+          </w:tcPr>
+          <w:p>
+            <w:pPr>
+              <w:rPr>
+                <w:lang w:val="cs-CZ"/>
+              </w:rPr>
+            </w:pPr>
+            <w:r>
+              <w:rPr>
+                <w:lang w:val="cs-CZ"/>
+              </w:rPr>
+              <w:t>OK</w:t>
+            </w:r>
+          </w:p>
+        </w:tc>
+      </w:tr>
+      <w:tr>
+        <w:tc>
+          <w:tcPr>
+            <w:tcW w:w="1218" w:type="dxa"/>
+            <w:vAlign w:val="center"/>
+          </w:tcPr>
+          <w:p>
+            <w:pPr>
+              <w:rPr>
+                <w:lang w:val="cs-CZ"/>
+              </w:rPr>
+            </w:pPr>
+            <w:r>
+              <w:rPr>
+                <w:lang w:val="cs-CZ"/>
+              </w:rPr>
+              <w:t>8</w:t>
+            </w:r>
+          </w:p>
+        </w:tc>
+        <w:tc>
+          <w:tcPr>
+            <w:tcW w:w="1654" w:type="dxa"/>
+            <w:vAlign w:val="center"/>
+          </w:tcPr>
+          <w:p>
+            <w:pPr>
+              <w:rPr>
+                <w:lang w:val="cs-CZ"/>
+              </w:rPr>
+            </w:pPr>
+            <w:r>
+              <w:rPr>
+                <w:lang w:val="cs-CZ"/>
+              </w:rPr>
+              <w:t>Zaslání interní zprávy</w:t>
+            </w:r>
+          </w:p>
+        </w:tc>
+        <w:tc>
+          <w:tcPr>
+            <w:tcW w:w="1672" w:type="dxa"/>
+            <w:vAlign w:val="center"/>
+          </w:tcPr>
+          <w:p>
+            <w:pPr>
+              <w:rPr>
+                <w:lang w:val="cs-CZ"/>
+              </w:rPr>
+            </w:pPr>
+            <w:r>
+              <w:rPr>
+                <w:lang w:val="cs-CZ"/>
+              </w:rPr>
+              <w:t>Kontrola, zda nová zaslaná zpráva bude rozeslaná všem uživatelům</w:t>
+            </w:r>
+          </w:p>
+        </w:tc>
+        <w:tc>
+          <w:tcPr>
+            <w:tcW w:w="1672" w:type="dxa"/>
+            <w:vAlign w:val="center"/>
+          </w:tcPr>
+          <w:p>
+            <w:pPr>
+              <w:rPr>
+                <w:lang w:val="cs-CZ"/>
+              </w:rPr>
+            </w:pPr>
+            <w:r>
+              <w:rPr>
+                <w:lang w:val="cs-CZ"/>
+              </w:rPr>
+              <w:t>Tester použije admin účet a pošle novou zprávu, zkontroluje, jestli tu zprávu vidí i ostatní uživatele (stačí zkontrolovat jen několik)</w:t>
+            </w:r>
+          </w:p>
+        </w:tc>
+        <w:tc>
+          <w:tcPr>
+            <w:tcW w:w="1601" w:type="dxa"/>
+            <w:vAlign w:val="center"/>
+          </w:tcPr>
+          <w:p>
+            <w:pPr>
+              <w:rPr>
+                <w:lang w:val="cs-CZ"/>
+              </w:rPr>
+            </w:pPr>
+            <w:r>
+              <w:rPr>
+                <w:lang w:val="cs-CZ"/>
+              </w:rPr>
+              <w:t>Zpráva se pošle všem</w:t>
+            </w:r>
+          </w:p>
+        </w:tc>
+        <w:tc>
+          <w:tcPr>
+            <w:tcW w:w="1533" w:type="dxa"/>
+            <w:vAlign w:val="center"/>
+          </w:tcPr>
+          <w:p>
+            <w:pPr>
+              <w:rPr>
+                <w:lang w:val="cs-CZ"/>
+              </w:rPr>
+            </w:pPr>
+            <w:r>
+              <w:rPr>
+                <w:lang w:val="cs-CZ"/>
+              </w:rPr>
+              <w:t>OK</w:t>
+            </w:r>
+          </w:p>
+        </w:tc>
+      </w:tr>
     </w:tbl>
     <w:p>
       <w:pPr>
@@ -2109,11 +3522,19 @@
           <w:lang w:val="cs-CZ"/>
         </w:rPr>
       </w:pPr>
-      <w:r>
-        <w:rPr>
-          <w:lang w:val="cs-CZ"/>
-        </w:rPr>
-        <w:t>Release notes</w:t>
+      <w:proofErr w:type="spellStart"/>
+      <w:r>
+        <w:rPr>
+          <w:lang w:val="cs-CZ"/>
+        </w:rPr>
+        <w:t>Release</w:t>
+      </w:r>
+      <w:proofErr w:type="spellEnd"/>
+      <w:r>
+        <w:rPr>
+          <w:lang w:val="cs-CZ"/>
+        </w:rPr>
+        <w:t xml:space="preserve"> notes</w:t>
       </w:r>
     </w:p>
     <w:p>
@@ -2191,49 +3612,13 @@
     </w:p>
     <w:p>
       <w:pPr>
-        <w:pStyle w:val="ListParagraph"/>
-        <w:numPr>
-          <w:ilvl w:val="1"/>
-          <w:numId w:val="2"/>
-        </w:numPr>
-        <w:rPr>
-          <w:lang w:val="cs-CZ"/>
-        </w:rPr>
-      </w:pPr>
-      <w:r>
-        <w:rPr>
-          <w:lang w:val="cs-CZ"/>
-        </w:rPr>
-        <w:t>Verze:</w:t>
-      </w:r>
-    </w:p>
-    <w:p>
-      <w:pPr>
-        <w:pStyle w:val="ListParagraph"/>
-        <w:numPr>
-          <w:ilvl w:val="0"/>
-          <w:numId w:val="3"/>
-        </w:numPr>
-        <w:rPr>
-          <w:lang w:val="cs-CZ"/>
-        </w:rPr>
-      </w:pPr>
-    </w:p>
-    <w:p>
-      <w:pPr>
-        <w:rPr>
-          <w:lang w:val="cs-CZ"/>
-        </w:rPr>
-      </w:pPr>
-      <w:r>
-        <w:rPr>
-          <w:lang w:val="cs-CZ"/>
-        </w:rPr>
-        <w:t>…</w:t>
-      </w:r>
+        <w:rPr>
+          <w:lang w:val="cs-CZ"/>
+        </w:rPr>
+      </w:pPr>
     </w:p>
     <w:sectPr>
-      <w:footerReference w:type="default" r:id="rId9"/>
+      <w:footerReference w:type="default" r:id="rId17"/>
       <w:pgSz w:w="12240" w:h="15840"/>
       <w:pgMar w:top="1440" w:right="1440" w:bottom="1440" w:left="1440" w:header="720" w:footer="720" w:gutter="0"/>
       <w:cols w:space="720"/>
@@ -2385,7 +3770,7 @@
         <w:rPr>
           <w:noProof/>
         </w:rPr>
-        <w:t>4</w:t>
+        <w:t>9</w:t>
       </w:r>
     </w:fldSimple>
     <w:r>
@@ -3428,6 +4813,7 @@
   <w:style w:type="character" w:default="1" w:styleId="DefaultParagraphFont">
     <w:name w:val="Default Paragraph Font"/>
     <w:uiPriority w:val="1"/>
+    <w:semiHidden/>
     <w:unhideWhenUsed/>
   </w:style>
   <w:style w:type="table" w:default="1" w:styleId="TableNormal">

</xml_diff>